<commit_message>
il ne manque plus que la discussion
</commit_message>
<xml_diff>
--- a/TP4/REMISE/Réponses aux questions.docx
+++ b/TP4/REMISE/Réponses aux questions.docx
@@ -2,6 +2,302 @@
 <file path=word/document.xml><?xml version="1.0" encoding="utf-8"?>
 <w:document xmlns:wpc="http://schemas.microsoft.com/office/word/2010/wordprocessingCanvas" xmlns:cx="http://schemas.microsoft.com/office/drawing/2014/chartex" xmlns:mc="http://schemas.openxmlformats.org/markup-compatibility/2006" xmlns:o="urn:schemas-microsoft-com:office:office" xmlns:r="http://schemas.openxmlformats.org/officeDocument/2006/relationships" xmlns:m="http://schemas.openxmlformats.org/officeDocument/2006/math" xmlns:v="urn:schemas-microsoft-com:vml" xmlns:wp14="http://schemas.microsoft.com/office/word/2010/wordprocessingDrawing" xmlns:wp="http://schemas.openxmlformats.org/drawingml/2006/wordprocessingDrawing" xmlns:w10="urn:schemas-microsoft-com:office:word" xmlns:w="http://schemas.openxmlformats.org/wordprocessingml/2006/main" xmlns:w14="http://schemas.microsoft.com/office/word/2010/wordml" xmlns:w15="http://schemas.microsoft.com/office/word/2012/wordml" xmlns:w16se="http://schemas.microsoft.com/office/word/2015/wordml/symex" xmlns:wpg="http://schemas.microsoft.com/office/word/2010/wordprocessingGroup" xmlns:wpi="http://schemas.microsoft.com/office/word/2010/wordprocessingInk" xmlns:wne="http://schemas.microsoft.com/office/word/2006/wordml" xmlns:wps="http://schemas.microsoft.com/office/word/2010/wordprocessingShape" mc:Ignorable="w14 w15 w16se wp14">
   <w:body>
+    <w:p>
+      <w:r>
+        <w:drawing>
+          <wp:inline distT="0" distB="0" distL="0" distR="0" wp14:anchorId="7496C0CD" wp14:editId="09D20080">
+            <wp:extent cx="3143689" cy="1428949"/>
+            <wp:effectExtent l="0" t="0" r="0" b="0"/>
+            <wp:docPr id="1" name="Image 1"/>
+            <wp:cNvGraphicFramePr>
+              <a:graphicFrameLocks xmlns:a="http://schemas.openxmlformats.org/drawingml/2006/main" noChangeAspect="1"/>
+            </wp:cNvGraphicFramePr>
+            <a:graphic xmlns:a="http://schemas.openxmlformats.org/drawingml/2006/main">
+              <a:graphicData uri="http://schemas.openxmlformats.org/drawingml/2006/picture">
+                <pic:pic xmlns:pic="http://schemas.openxmlformats.org/drawingml/2006/picture">
+                  <pic:nvPicPr>
+                    <pic:cNvPr id="1" name=""/>
+                    <pic:cNvPicPr/>
+                  </pic:nvPicPr>
+                  <pic:blipFill>
+                    <a:blip r:embed="rId5"/>
+                    <a:stretch>
+                      <a:fillRect/>
+                    </a:stretch>
+                  </pic:blipFill>
+                  <pic:spPr>
+                    <a:xfrm>
+                      <a:off x="0" y="0"/>
+                      <a:ext cx="3143689" cy="1428949"/>
+                    </a:xfrm>
+                    <a:prstGeom prst="rect">
+                      <a:avLst/>
+                    </a:prstGeom>
+                  </pic:spPr>
+                </pic:pic>
+              </a:graphicData>
+            </a:graphic>
+          </wp:inline>
+        </w:drawing>
+      </w:r>
+    </w:p>
+    <w:p>
+      <w:r>
+        <w:drawing>
+          <wp:inline distT="0" distB="0" distL="0" distR="0" wp14:anchorId="16F7E2DA" wp14:editId="349977A7">
+            <wp:extent cx="4696480" cy="238158"/>
+            <wp:effectExtent l="0" t="0" r="8890" b="9525"/>
+            <wp:docPr id="6" name="Image 6"/>
+            <wp:cNvGraphicFramePr>
+              <a:graphicFrameLocks xmlns:a="http://schemas.openxmlformats.org/drawingml/2006/main" noChangeAspect="1"/>
+            </wp:cNvGraphicFramePr>
+            <a:graphic xmlns:a="http://schemas.openxmlformats.org/drawingml/2006/main">
+              <a:graphicData uri="http://schemas.openxmlformats.org/drawingml/2006/picture">
+                <pic:pic xmlns:pic="http://schemas.openxmlformats.org/drawingml/2006/picture">
+                  <pic:nvPicPr>
+                    <pic:cNvPr id="1" name=""/>
+                    <pic:cNvPicPr/>
+                  </pic:nvPicPr>
+                  <pic:blipFill>
+                    <a:blip r:embed="rId6"/>
+                    <a:stretch>
+                      <a:fillRect/>
+                    </a:stretch>
+                  </pic:blipFill>
+                  <pic:spPr>
+                    <a:xfrm>
+                      <a:off x="0" y="0"/>
+                      <a:ext cx="4696480" cy="238158"/>
+                    </a:xfrm>
+                    <a:prstGeom prst="rect">
+                      <a:avLst/>
+                    </a:prstGeom>
+                  </pic:spPr>
+                </pic:pic>
+              </a:graphicData>
+            </a:graphic>
+          </wp:inline>
+        </w:drawing>
+      </w:r>
+    </w:p>
+    <w:p>
+      <m:oMathPara>
+        <m:oMath>
+          <m:r>
+            <w:rPr>
+              <w:rFonts w:ascii="Cambria Math" w:eastAsiaTheme="minorEastAsia" w:hAnsi="Cambria Math"/>
+            </w:rPr>
+            <m:t xml:space="preserve">Fréquence= </m:t>
+          </m:r>
+          <m:f>
+            <m:fPr>
+              <m:ctrlPr>
+                <w:rPr>
+                  <w:rFonts w:ascii="Cambria Math" w:hAnsi="Cambria Math"/>
+                  <w:i/>
+                </w:rPr>
+              </m:ctrlPr>
+            </m:fPr>
+            <m:num>
+              <m:r>
+                <w:rPr>
+                  <w:rFonts w:ascii="Cambria Math" w:hAnsi="Cambria Math"/>
+                </w:rPr>
+                <m:t>1</m:t>
+              </m:r>
+            </m:num>
+            <m:den>
+              <m:d>
+                <m:dPr>
+                  <m:ctrlPr>
+                    <w:rPr>
+                      <w:rFonts w:ascii="Cambria Math" w:hAnsi="Cambria Math"/>
+                      <w:i/>
+                    </w:rPr>
+                  </m:ctrlPr>
+                </m:dPr>
+                <m:e>
+                  <m:r>
+                    <w:rPr>
+                      <w:rFonts w:ascii="Cambria Math" w:hAnsi="Cambria Math"/>
+                    </w:rPr>
+                    <m:t>8.054+0.161</m:t>
+                  </m:r>
+                </m:e>
+              </m:d>
+              <m:r>
+                <w:rPr>
+                  <w:rFonts w:ascii="Cambria Math" w:hAnsi="Cambria Math"/>
+                </w:rPr>
+                <m:t>*</m:t>
+              </m:r>
+              <m:sSup>
+                <m:sSupPr>
+                  <m:ctrlPr>
+                    <w:rPr>
+                      <w:rFonts w:ascii="Cambria Math" w:hAnsi="Cambria Math"/>
+                      <w:i/>
+                    </w:rPr>
+                  </m:ctrlPr>
+                </m:sSupPr>
+                <m:e>
+                  <m:r>
+                    <w:rPr>
+                      <w:rFonts w:ascii="Cambria Math" w:hAnsi="Cambria Math"/>
+                    </w:rPr>
+                    <m:t>10</m:t>
+                  </m:r>
+                </m:e>
+                <m:sup>
+                  <m:r>
+                    <w:rPr>
+                      <w:rFonts w:ascii="Cambria Math" w:hAnsi="Cambria Math"/>
+                    </w:rPr>
+                    <m:t>-9</m:t>
+                  </m:r>
+                </m:sup>
+              </m:sSup>
+            </m:den>
+          </m:f>
+          <m:r>
+            <w:rPr>
+              <w:rFonts w:ascii="Cambria Math" w:hAnsi="Cambria Math"/>
+            </w:rPr>
+            <m:t>=121,728 MHz</m:t>
+          </m:r>
+        </m:oMath>
+      </m:oMathPara>
+    </w:p>
+    <w:p>
+      <m:oMathPara>
+        <m:oMath>
+          <m:r>
+            <m:rPr>
+              <m:sty m:val="p"/>
+            </m:rPr>
+            <w:rPr>
+              <w:rFonts w:ascii="Cambria Math" w:hAnsi="Cambria Math"/>
+            </w:rPr>
+            <m:t>Nombre de cycles =</m:t>
+          </m:r>
+          <m:r>
+            <m:rPr>
+              <m:sty m:val="p"/>
+            </m:rPr>
+            <w:rPr>
+              <w:rFonts w:ascii="Cambria Math" w:hAnsi="Cambria Math"/>
+            </w:rPr>
+            <m:t xml:space="preserve"> 1 + 3*64 + 1 + 1 + 1 = 196 cycles d’horloges par opération</m:t>
+          </m:r>
+        </m:oMath>
+      </m:oMathPara>
+    </w:p>
+    <w:p>
+      <m:oMathPara>
+        <m:oMath>
+          <m:r>
+            <w:rPr>
+              <w:rFonts w:ascii="Cambria Math" w:hAnsi="Cambria Math"/>
+            </w:rPr>
+            <m:t>Latence=196*20 ns=3920 ns</m:t>
+          </m:r>
+        </m:oMath>
+      </m:oMathPara>
+    </w:p>
+    <w:p>
+      <w:pPr>
+        <w:rPr>
+          <w:rFonts w:eastAsiaTheme="minorEastAsia"/>
+        </w:rPr>
+      </w:pPr>
+      <m:oMathPara>
+        <m:oMath>
+          <m:r>
+            <w:rPr>
+              <w:rFonts w:ascii="Cambria Math" w:eastAsiaTheme="minorEastAsia" w:hAnsi="Cambria Math"/>
+            </w:rPr>
+            <m:t xml:space="preserve">Débit= </m:t>
+          </m:r>
+          <m:f>
+            <m:fPr>
+              <m:ctrlPr>
+                <w:rPr>
+                  <w:rFonts w:ascii="Cambria Math" w:hAnsi="Cambria Math"/>
+                  <w:i/>
+                </w:rPr>
+              </m:ctrlPr>
+            </m:fPr>
+            <m:num>
+              <m:r>
+                <w:rPr>
+                  <w:rFonts w:ascii="Cambria Math" w:hAnsi="Cambria Math"/>
+                </w:rPr>
+                <m:t>1</m:t>
+              </m:r>
+            </m:num>
+            <m:den>
+              <m:r>
+                <w:rPr>
+                  <w:rFonts w:ascii="Cambria Math" w:hAnsi="Cambria Math"/>
+                </w:rPr>
+                <m:t>3920*</m:t>
+              </m:r>
+              <m:sSup>
+                <m:sSupPr>
+                  <m:ctrlPr>
+                    <w:rPr>
+                      <w:rFonts w:ascii="Cambria Math" w:hAnsi="Cambria Math"/>
+                      <w:i/>
+                    </w:rPr>
+                  </m:ctrlPr>
+                </m:sSupPr>
+                <m:e>
+                  <m:r>
+                    <w:rPr>
+                      <w:rFonts w:ascii="Cambria Math" w:hAnsi="Cambria Math"/>
+                    </w:rPr>
+                    <m:t>10</m:t>
+                  </m:r>
+                </m:e>
+                <m:sup>
+                  <m:r>
+                    <w:rPr>
+                      <w:rFonts w:ascii="Cambria Math" w:hAnsi="Cambria Math"/>
+                    </w:rPr>
+                    <m:t>-9</m:t>
+                  </m:r>
+                </m:sup>
+              </m:sSup>
+            </m:den>
+          </m:f>
+          <m:r>
+            <w:rPr>
+              <w:rFonts w:ascii="Cambria Math" w:hAnsi="Cambria Math"/>
+            </w:rPr>
+            <m:t>=255102</m:t>
+          </m:r>
+          <m:r>
+            <w:rPr>
+              <w:rFonts w:ascii="Cambria Math" w:hAnsi="Cambria Math"/>
+            </w:rPr>
+            <m:t xml:space="preserve"> opérations/s</m:t>
+          </m:r>
+        </m:oMath>
+      </m:oMathPara>
+    </w:p>
+    <w:p>
+      <w:pPr>
+        <w:rPr>
+          <w:rFonts w:eastAsiaTheme="minorEastAsia"/>
+        </w:rPr>
+      </w:pPr>
+      <w:r>
+        <w:rPr>
+          <w:rFonts w:eastAsiaTheme="minorEastAsia"/>
+        </w:rPr>
+        <w:t>Après ces différents calculs on obtient le tableau suivant :</w:t>
+      </w:r>
+    </w:p>
     <w:tbl>
       <w:tblPr>
         <w:tblStyle w:val="Grilledutableau"/>
@@ -120,169 +416,27 @@
         </w:tc>
       </w:tr>
     </w:tbl>
-    <w:p>
-      <w:r>
-        <w:drawing>
-          <wp:inline distT="0" distB="0" distL="0" distR="0" wp14:anchorId="7496C0CD" wp14:editId="09D20080">
-            <wp:extent cx="3143689" cy="1428949"/>
-            <wp:effectExtent l="0" t="0" r="0" b="0"/>
-            <wp:docPr id="1" name="Image 1"/>
-            <wp:cNvGraphicFramePr>
-              <a:graphicFrameLocks xmlns:a="http://schemas.openxmlformats.org/drawingml/2006/main" noChangeAspect="1"/>
-            </wp:cNvGraphicFramePr>
-            <a:graphic xmlns:a="http://schemas.openxmlformats.org/drawingml/2006/main">
-              <a:graphicData uri="http://schemas.openxmlformats.org/drawingml/2006/picture">
-                <pic:pic xmlns:pic="http://schemas.openxmlformats.org/drawingml/2006/picture">
-                  <pic:nvPicPr>
-                    <pic:cNvPr id="1" name=""/>
-                    <pic:cNvPicPr/>
-                  </pic:nvPicPr>
-                  <pic:blipFill>
-                    <a:blip r:embed="rId5"/>
-                    <a:stretch>
-                      <a:fillRect/>
-                    </a:stretch>
-                  </pic:blipFill>
-                  <pic:spPr>
-                    <a:xfrm>
-                      <a:off x="0" y="0"/>
-                      <a:ext cx="3143689" cy="1428949"/>
-                    </a:xfrm>
-                    <a:prstGeom prst="rect">
-                      <a:avLst/>
-                    </a:prstGeom>
-                  </pic:spPr>
-                </pic:pic>
-              </a:graphicData>
-            </a:graphic>
-          </wp:inline>
-        </w:drawing>
-      </w:r>
-    </w:p>
-    <w:p>
-      <w:r>
-        <w:drawing>
-          <wp:inline distT="0" distB="0" distL="0" distR="0" wp14:anchorId="16F7E2DA" wp14:editId="349977A7">
-            <wp:extent cx="4696480" cy="238158"/>
-            <wp:effectExtent l="0" t="0" r="8890" b="9525"/>
-            <wp:docPr id="6" name="Image 6"/>
-            <wp:cNvGraphicFramePr>
-              <a:graphicFrameLocks xmlns:a="http://schemas.openxmlformats.org/drawingml/2006/main" noChangeAspect="1"/>
-            </wp:cNvGraphicFramePr>
-            <a:graphic xmlns:a="http://schemas.openxmlformats.org/drawingml/2006/main">
-              <a:graphicData uri="http://schemas.openxmlformats.org/drawingml/2006/picture">
-                <pic:pic xmlns:pic="http://schemas.openxmlformats.org/drawingml/2006/picture">
-                  <pic:nvPicPr>
-                    <pic:cNvPr id="1" name=""/>
-                    <pic:cNvPicPr/>
-                  </pic:nvPicPr>
-                  <pic:blipFill>
-                    <a:blip r:embed="rId6"/>
-                    <a:stretch>
-                      <a:fillRect/>
-                    </a:stretch>
-                  </pic:blipFill>
-                  <pic:spPr>
-                    <a:xfrm>
-                      <a:off x="0" y="0"/>
-                      <a:ext cx="4696480" cy="238158"/>
-                    </a:xfrm>
-                    <a:prstGeom prst="rect">
-                      <a:avLst/>
-                    </a:prstGeom>
-                  </pic:spPr>
-                </pic:pic>
-              </a:graphicData>
-            </a:graphic>
-          </wp:inline>
-        </w:drawing>
-      </w:r>
-    </w:p>
-    <w:p>
-      <w:r>
-        <w:t>Fréquence = 1</w:t>
-      </w:r>
-      <w:proofErr w:type="gramStart"/>
-      <w:r>
-        <w:t>/(</w:t>
-      </w:r>
-      <w:proofErr w:type="gramEnd"/>
-      <w:r>
-        <w:t>(8</w:t>
-      </w:r>
-      <w:r>
-        <w:t>.054+0.161</w:t>
-      </w:r>
-      <w:r>
-        <w:t>) * 10</w:t>
-      </w:r>
-      <w:r>
-        <w:rPr>
-          <w:vertAlign w:val="superscript"/>
-        </w:rPr>
-        <w:t>-9</w:t>
-      </w:r>
-      <w:r>
-        <w:t xml:space="preserve">) = </w:t>
-      </w:r>
-      <w:r>
-        <w:t>121</w:t>
-      </w:r>
-      <w:r>
-        <w:t>,</w:t>
-      </w:r>
-      <w:r>
-        <w:t>728</w:t>
-      </w:r>
-      <w:r>
-        <w:t xml:space="preserve"> MHz</w:t>
-      </w:r>
-    </w:p>
-    <w:p>
-      <w:r>
-        <w:t>Nombre de cycle</w:t>
-      </w:r>
-      <w:r>
-        <w:t>s</w:t>
-      </w:r>
-      <w:r>
-        <w:t> : 1 + 3*64 + 1 + 1 + 1 = 196 cycles d’horloges par opération.</w:t>
-      </w:r>
-    </w:p>
-    <w:p>
-      <w:r>
-        <w:t>Latence = 196*20 ns = 3920 ns</w:t>
-      </w:r>
-    </w:p>
-    <w:p>
-      <w:r>
-        <w:t>Débit = 1</w:t>
-      </w:r>
-      <w:proofErr w:type="gramStart"/>
-      <w:r>
-        <w:t>/(</w:t>
-      </w:r>
-      <w:proofErr w:type="gramEnd"/>
-      <w:r>
-        <w:t xml:space="preserve">3920 * </w:t>
-      </w:r>
-      <w:r>
-        <w:t>10</w:t>
-      </w:r>
-      <w:r>
-        <w:rPr>
-          <w:vertAlign w:val="superscript"/>
-        </w:rPr>
-        <w:t>-9</w:t>
-      </w:r>
-      <w:r>
-        <w:t>) = 255</w:t>
-      </w:r>
-      <w:r>
-        <w:t> </w:t>
-      </w:r>
-      <w:r>
-        <w:t>102</w:t>
+    <w:p/>
+    <w:p>
+      <w:r>
+        <w:t>Notre implémentation prend peu de place sur la carte, avec une utilisation de seulement 1,63%.  Le nombre de bascule est lui aussi assez faible finalement par r</w:t>
+      </w:r>
+      <w:r>
+        <w:t xml:space="preserve">apport à la quantité disponible.  Le temps de latence est plutôt faible : il est possible de traiter un grand nombre de mot par seconde. Ce qui représente 512*255102 = 130612224 bits/seconde = 124,6 </w:t>
+      </w:r>
+      <w:proofErr w:type="spellStart"/>
+      <w:r>
+        <w:t>mio</w:t>
+      </w:r>
+      <w:proofErr w:type="spellEnd"/>
+      <w:r>
+        <w:t xml:space="preserve"> /seconde ce qui est un taux assez important, surtout pour une carte de cette taille.</w:t>
+      </w:r>
+    </w:p>
+    <w:p/>
+    <w:p>
+      <w:r>
+        <w:t>SIMULATION :</w:t>
       </w:r>
     </w:p>
     <w:p>
@@ -377,7 +531,11 @@
         </w:numPr>
       </w:pPr>
       <w:r>
-        <w:t>Notre module n’aurait pas pu contenir de boucle car il faut plusieurs cycles d’horloges pour exécuter une instruction. Cela est dû à l’interdépendance des valeurs : Pour calculer a, il faut au préalable avoir mis à jour T1 qui a besoin de la dernière valeur de W qui vient d’être calculé au début de l’instruction, or cette valeur sera mise à jour au prochain front d’horloge. On se doit donc de diviser notre instruction en 3 états et de dérouler nous-même la boucle.</w:t>
+        <w:t xml:space="preserve">Notre module n’aurait pas pu contenir de boucle car il faut plusieurs cycles d’horloges pour exécuter une instruction. Cela est dû à l’interdépendance des </w:t>
+      </w:r>
+      <w:r>
+        <w:lastRenderedPageBreak/>
+        <w:t>valeurs : Pour calculer a, il faut au préalable avoir mis à jour T1 qui a besoin de la dernière valeur de W qui vient d’être calculé au début de l’instruction, or cette valeur sera mise à jour au prochain front d’horloge. On se doit donc de diviser notre instruction en 3 états et de dérouler nous-même la boucle.</w:t>
       </w:r>
     </w:p>
     <w:p>
@@ -502,7 +660,6 @@
         <w:pStyle w:val="Paragraphedeliste"/>
       </w:pPr>
       <w:r>
-        <w:lastRenderedPageBreak/>
         <w:t>Le module pulse</w:t>
       </w:r>
       <w:r>
@@ -527,6 +684,16 @@
       <w:r>
         <w:t xml:space="preserve"> Output prendre la valeur de l’opération logique input and not state.</w:t>
       </w:r>
+    </w:p>
+    <w:p>
+      <w:pPr>
+        <w:pStyle w:val="Paragraphedeliste"/>
+      </w:pPr>
+    </w:p>
+    <w:p>
+      <w:pPr>
+        <w:pStyle w:val="Paragraphedeliste"/>
+      </w:pPr>
       <w:bookmarkStart w:id="0" w:name="_GoBack"/>
       <w:bookmarkEnd w:id="0"/>
     </w:p>
@@ -1088,6 +1255,16 @@
       <w:contextualSpacing/>
     </w:pPr>
   </w:style>
+  <w:style w:type="character" w:styleId="Textedelespacerserv">
+    <w:name w:val="Placeholder Text"/>
+    <w:basedOn w:val="Policepardfaut"/>
+    <w:uiPriority w:val="99"/>
+    <w:semiHidden/>
+    <w:rsid w:val="005B301B"/>
+    <w:rPr>
+      <w:color w:val="808080"/>
+    </w:rPr>
+  </w:style>
 </w:styles>
 </file>
 

</xml_diff>

<commit_message>
bulletpoint de la discussion
</commit_message>
<xml_diff>
--- a/TP4/REMISE/Réponses aux questions.docx
+++ b/TP4/REMISE/Réponses aux questions.docx
@@ -690,10 +690,62 @@
         <w:pStyle w:val="Paragraphedeliste"/>
       </w:pPr>
     </w:p>
+    <w:p/>
+    <w:p>
+      <w:r>
+        <w:t>Discussion :</w:t>
+      </w:r>
+    </w:p>
     <w:p>
       <w:pPr>
         <w:pStyle w:val="Paragraphedeliste"/>
-      </w:pPr>
+        <w:numPr>
+          <w:ilvl w:val="0"/>
+          <w:numId w:val="3"/>
+        </w:numPr>
+      </w:pPr>
+      <w:r>
+        <w:t>Problème rencontré sur la lecture du vecteur input </w:t>
+      </w:r>
+      <w:r>
+        <w:t>que nous faisions dans le mauvais sens</w:t>
+      </w:r>
+    </w:p>
+    <w:p>
+      <w:pPr>
+        <w:pStyle w:val="Paragraphedeliste"/>
+        <w:numPr>
+          <w:ilvl w:val="0"/>
+          <w:numId w:val="3"/>
+        </w:numPr>
+      </w:pPr>
+      <w:r>
+        <w:t>Difficulté au début de bien visualiser l’algorithme en machine a état, mais ce fut très formateur</w:t>
+      </w:r>
+    </w:p>
+    <w:p>
+      <w:pPr>
+        <w:pStyle w:val="Paragraphedeliste"/>
+        <w:numPr>
+          <w:ilvl w:val="0"/>
+          <w:numId w:val="3"/>
+        </w:numPr>
+      </w:pPr>
+      <w:r>
+        <w:t>Il aurait pu être intéressant de tester l’algorithme en réalisant plusieurs digests sur les blobs.</w:t>
+      </w:r>
+    </w:p>
+    <w:p>
+      <w:pPr>
+        <w:pStyle w:val="Paragraphedeliste"/>
+        <w:numPr>
+          <w:ilvl w:val="0"/>
+          <w:numId w:val="3"/>
+        </w:numPr>
+      </w:pPr>
+      <w:r>
+        <w:t>Les résultats sont conformes à nos attentes.</w:t>
+      </w:r>
       <w:bookmarkStart w:id="0" w:name="_GoBack"/>
       <w:bookmarkEnd w:id="0"/>
     </w:p>
@@ -710,6 +762,119 @@
 <file path=word/numbering.xml><?xml version="1.0" encoding="utf-8"?>
 <w:numbering xmlns:wpc="http://schemas.microsoft.com/office/word/2010/wordprocessingCanvas" xmlns:cx="http://schemas.microsoft.com/office/drawing/2014/chartex" xmlns:mc="http://schemas.openxmlformats.org/markup-compatibility/2006" xmlns:o="urn:schemas-microsoft-com:office:office" xmlns:r="http://schemas.openxmlformats.org/officeDocument/2006/relationships" xmlns:m="http://schemas.openxmlformats.org/officeDocument/2006/math" xmlns:v="urn:schemas-microsoft-com:vml" xmlns:wp14="http://schemas.microsoft.com/office/word/2010/wordprocessingDrawing" xmlns:wp="http://schemas.openxmlformats.org/drawingml/2006/wordprocessingDrawing" xmlns:w10="urn:schemas-microsoft-com:office:word" xmlns:w="http://schemas.openxmlformats.org/wordprocessingml/2006/main" xmlns:w14="http://schemas.microsoft.com/office/word/2010/wordml" xmlns:w15="http://schemas.microsoft.com/office/word/2012/wordml" xmlns:w16se="http://schemas.microsoft.com/office/word/2015/wordml/symex" xmlns:wpg="http://schemas.microsoft.com/office/word/2010/wordprocessingGroup" xmlns:wpi="http://schemas.microsoft.com/office/word/2010/wordprocessingInk" xmlns:wne="http://schemas.microsoft.com/office/word/2006/wordml" xmlns:wps="http://schemas.microsoft.com/office/word/2010/wordprocessingShape" mc:Ignorable="w14 w15 w16se wp14">
   <w:abstractNum w:abstractNumId="0" w15:restartNumberingAfterBreak="0">
+    <w:nsid w:val="24534A75"/>
+    <w:multiLevelType w:val="hybridMultilevel"/>
+    <w:tmpl w:val="DF92A278"/>
+    <w:lvl w:ilvl="0" w:tplc="8CDC3754">
+      <w:start w:val="1"/>
+      <w:numFmt w:val="bullet"/>
+      <w:lvlText w:val="-"/>
+      <w:lvlJc w:val="left"/>
+      <w:pPr>
+        <w:ind w:left="720" w:hanging="360"/>
+      </w:pPr>
+      <w:rPr>
+        <w:rFonts w:ascii="Calibri" w:eastAsiaTheme="minorHAnsi" w:hAnsi="Calibri" w:cs="Calibri" w:hint="default"/>
+      </w:rPr>
+    </w:lvl>
+    <w:lvl w:ilvl="1" w:tplc="040C0003" w:tentative="1">
+      <w:start w:val="1"/>
+      <w:numFmt w:val="bullet"/>
+      <w:lvlText w:val="o"/>
+      <w:lvlJc w:val="left"/>
+      <w:pPr>
+        <w:ind w:left="1440" w:hanging="360"/>
+      </w:pPr>
+      <w:rPr>
+        <w:rFonts w:ascii="Courier New" w:hAnsi="Courier New" w:cs="Courier New" w:hint="default"/>
+      </w:rPr>
+    </w:lvl>
+    <w:lvl w:ilvl="2" w:tplc="040C0005" w:tentative="1">
+      <w:start w:val="1"/>
+      <w:numFmt w:val="bullet"/>
+      <w:lvlText w:val=""/>
+      <w:lvlJc w:val="left"/>
+      <w:pPr>
+        <w:ind w:left="2160" w:hanging="360"/>
+      </w:pPr>
+      <w:rPr>
+        <w:rFonts w:ascii="Wingdings" w:hAnsi="Wingdings" w:hint="default"/>
+      </w:rPr>
+    </w:lvl>
+    <w:lvl w:ilvl="3" w:tplc="040C0001" w:tentative="1">
+      <w:start w:val="1"/>
+      <w:numFmt w:val="bullet"/>
+      <w:lvlText w:val=""/>
+      <w:lvlJc w:val="left"/>
+      <w:pPr>
+        <w:ind w:left="2880" w:hanging="360"/>
+      </w:pPr>
+      <w:rPr>
+        <w:rFonts w:ascii="Symbol" w:hAnsi="Symbol" w:hint="default"/>
+      </w:rPr>
+    </w:lvl>
+    <w:lvl w:ilvl="4" w:tplc="040C0003" w:tentative="1">
+      <w:start w:val="1"/>
+      <w:numFmt w:val="bullet"/>
+      <w:lvlText w:val="o"/>
+      <w:lvlJc w:val="left"/>
+      <w:pPr>
+        <w:ind w:left="3600" w:hanging="360"/>
+      </w:pPr>
+      <w:rPr>
+        <w:rFonts w:ascii="Courier New" w:hAnsi="Courier New" w:cs="Courier New" w:hint="default"/>
+      </w:rPr>
+    </w:lvl>
+    <w:lvl w:ilvl="5" w:tplc="040C0005" w:tentative="1">
+      <w:start w:val="1"/>
+      <w:numFmt w:val="bullet"/>
+      <w:lvlText w:val=""/>
+      <w:lvlJc w:val="left"/>
+      <w:pPr>
+        <w:ind w:left="4320" w:hanging="360"/>
+      </w:pPr>
+      <w:rPr>
+        <w:rFonts w:ascii="Wingdings" w:hAnsi="Wingdings" w:hint="default"/>
+      </w:rPr>
+    </w:lvl>
+    <w:lvl w:ilvl="6" w:tplc="040C0001" w:tentative="1">
+      <w:start w:val="1"/>
+      <w:numFmt w:val="bullet"/>
+      <w:lvlText w:val=""/>
+      <w:lvlJc w:val="left"/>
+      <w:pPr>
+        <w:ind w:left="5040" w:hanging="360"/>
+      </w:pPr>
+      <w:rPr>
+        <w:rFonts w:ascii="Symbol" w:hAnsi="Symbol" w:hint="default"/>
+      </w:rPr>
+    </w:lvl>
+    <w:lvl w:ilvl="7" w:tplc="040C0003" w:tentative="1">
+      <w:start w:val="1"/>
+      <w:numFmt w:val="bullet"/>
+      <w:lvlText w:val="o"/>
+      <w:lvlJc w:val="left"/>
+      <w:pPr>
+        <w:ind w:left="5760" w:hanging="360"/>
+      </w:pPr>
+      <w:rPr>
+        <w:rFonts w:ascii="Courier New" w:hAnsi="Courier New" w:cs="Courier New" w:hint="default"/>
+      </w:rPr>
+    </w:lvl>
+    <w:lvl w:ilvl="8" w:tplc="040C0005" w:tentative="1">
+      <w:start w:val="1"/>
+      <w:numFmt w:val="bullet"/>
+      <w:lvlText w:val=""/>
+      <w:lvlJc w:val="left"/>
+      <w:pPr>
+        <w:ind w:left="6480" w:hanging="360"/>
+      </w:pPr>
+      <w:rPr>
+        <w:rFonts w:ascii="Wingdings" w:hAnsi="Wingdings" w:hint="default"/>
+      </w:rPr>
+    </w:lvl>
+  </w:abstractNum>
+  <w:abstractNum w:abstractNumId="1" w15:restartNumberingAfterBreak="0">
     <w:nsid w:val="2CF2044E"/>
     <w:multiLevelType w:val="hybridMultilevel"/>
     <w:tmpl w:val="208CE07A"/>
@@ -798,7 +963,126 @@
       </w:pPr>
     </w:lvl>
   </w:abstractNum>
+  <w:abstractNum w:abstractNumId="2" w15:restartNumberingAfterBreak="0">
+    <w:nsid w:val="50D12DA4"/>
+    <w:multiLevelType w:val="hybridMultilevel"/>
+    <w:tmpl w:val="E1169644"/>
+    <w:lvl w:ilvl="0" w:tplc="E68AB964">
+      <w:start w:val="1"/>
+      <w:numFmt w:val="bullet"/>
+      <w:lvlText w:val="-"/>
+      <w:lvlJc w:val="left"/>
+      <w:pPr>
+        <w:ind w:left="1080" w:hanging="360"/>
+      </w:pPr>
+      <w:rPr>
+        <w:rFonts w:ascii="Calibri" w:eastAsiaTheme="minorHAnsi" w:hAnsi="Calibri" w:cs="Calibri" w:hint="default"/>
+      </w:rPr>
+    </w:lvl>
+    <w:lvl w:ilvl="1" w:tplc="040C0003" w:tentative="1">
+      <w:start w:val="1"/>
+      <w:numFmt w:val="bullet"/>
+      <w:lvlText w:val="o"/>
+      <w:lvlJc w:val="left"/>
+      <w:pPr>
+        <w:ind w:left="1800" w:hanging="360"/>
+      </w:pPr>
+      <w:rPr>
+        <w:rFonts w:ascii="Courier New" w:hAnsi="Courier New" w:cs="Courier New" w:hint="default"/>
+      </w:rPr>
+    </w:lvl>
+    <w:lvl w:ilvl="2" w:tplc="040C0005" w:tentative="1">
+      <w:start w:val="1"/>
+      <w:numFmt w:val="bullet"/>
+      <w:lvlText w:val=""/>
+      <w:lvlJc w:val="left"/>
+      <w:pPr>
+        <w:ind w:left="2520" w:hanging="360"/>
+      </w:pPr>
+      <w:rPr>
+        <w:rFonts w:ascii="Wingdings" w:hAnsi="Wingdings" w:hint="default"/>
+      </w:rPr>
+    </w:lvl>
+    <w:lvl w:ilvl="3" w:tplc="040C0001" w:tentative="1">
+      <w:start w:val="1"/>
+      <w:numFmt w:val="bullet"/>
+      <w:lvlText w:val=""/>
+      <w:lvlJc w:val="left"/>
+      <w:pPr>
+        <w:ind w:left="3240" w:hanging="360"/>
+      </w:pPr>
+      <w:rPr>
+        <w:rFonts w:ascii="Symbol" w:hAnsi="Symbol" w:hint="default"/>
+      </w:rPr>
+    </w:lvl>
+    <w:lvl w:ilvl="4" w:tplc="040C0003" w:tentative="1">
+      <w:start w:val="1"/>
+      <w:numFmt w:val="bullet"/>
+      <w:lvlText w:val="o"/>
+      <w:lvlJc w:val="left"/>
+      <w:pPr>
+        <w:ind w:left="3960" w:hanging="360"/>
+      </w:pPr>
+      <w:rPr>
+        <w:rFonts w:ascii="Courier New" w:hAnsi="Courier New" w:cs="Courier New" w:hint="default"/>
+      </w:rPr>
+    </w:lvl>
+    <w:lvl w:ilvl="5" w:tplc="040C0005" w:tentative="1">
+      <w:start w:val="1"/>
+      <w:numFmt w:val="bullet"/>
+      <w:lvlText w:val=""/>
+      <w:lvlJc w:val="left"/>
+      <w:pPr>
+        <w:ind w:left="4680" w:hanging="360"/>
+      </w:pPr>
+      <w:rPr>
+        <w:rFonts w:ascii="Wingdings" w:hAnsi="Wingdings" w:hint="default"/>
+      </w:rPr>
+    </w:lvl>
+    <w:lvl w:ilvl="6" w:tplc="040C0001" w:tentative="1">
+      <w:start w:val="1"/>
+      <w:numFmt w:val="bullet"/>
+      <w:lvlText w:val=""/>
+      <w:lvlJc w:val="left"/>
+      <w:pPr>
+        <w:ind w:left="5400" w:hanging="360"/>
+      </w:pPr>
+      <w:rPr>
+        <w:rFonts w:ascii="Symbol" w:hAnsi="Symbol" w:hint="default"/>
+      </w:rPr>
+    </w:lvl>
+    <w:lvl w:ilvl="7" w:tplc="040C0003" w:tentative="1">
+      <w:start w:val="1"/>
+      <w:numFmt w:val="bullet"/>
+      <w:lvlText w:val="o"/>
+      <w:lvlJc w:val="left"/>
+      <w:pPr>
+        <w:ind w:left="6120" w:hanging="360"/>
+      </w:pPr>
+      <w:rPr>
+        <w:rFonts w:ascii="Courier New" w:hAnsi="Courier New" w:cs="Courier New" w:hint="default"/>
+      </w:rPr>
+    </w:lvl>
+    <w:lvl w:ilvl="8" w:tplc="040C0005" w:tentative="1">
+      <w:start w:val="1"/>
+      <w:numFmt w:val="bullet"/>
+      <w:lvlText w:val=""/>
+      <w:lvlJc w:val="left"/>
+      <w:pPr>
+        <w:ind w:left="6840" w:hanging="360"/>
+      </w:pPr>
+      <w:rPr>
+        <w:rFonts w:ascii="Wingdings" w:hAnsi="Wingdings" w:hint="default"/>
+      </w:rPr>
+    </w:lvl>
+  </w:abstractNum>
   <w:num w:numId="1">
+    <w:abstractNumId w:val="1"/>
+  </w:num>
+  <w:num w:numId="2">
+    <w:abstractNumId w:val="2"/>
+  </w:num>
+  <w:num w:numId="3">
     <w:abstractNumId w:val="0"/>
   </w:num>
 </w:numbering>

</xml_diff>